<commit_message>
ajustes en vista y word
</commit_message>
<xml_diff>
--- a/backend/bajas/Plantilla/plantilla.docx
+++ b/backend/bajas/Plantilla/plantilla.docx
@@ -251,19 +251,45 @@
           <w:szCs w:val="20"/>
           <w:lang w:eastAsia="es-ES"/>
         </w:rPr>
+        <w:t>,</w:t>
+      </w:r>
+      <w:r>
+        <w:rPr>
+          <w:rFonts w:ascii="Montserrat" w:eastAsia="Times New Roman" w:hAnsi="Montserrat" w:cs="Arial"/>
+          <w:b/>
+          <w:bCs/>
+          <w:color w:val="000000"/>
+          <w:sz w:val="20"/>
+          <w:szCs w:val="20"/>
+          <w:lang w:val="es-MX" w:eastAsia="es-ES"/>
+        </w:rPr>
         <w:t xml:space="preserve"> </w:t>
       </w:r>
-      <w:r>
-        <w:rPr>
-          <w:rFonts w:ascii="Montserrat" w:eastAsia="Times New Roman" w:hAnsi="Montserrat" w:cs="Arial"/>
-          <w:b/>
-          <w:bCs/>
-          <w:color w:val="000000"/>
-          <w:sz w:val="20"/>
-          <w:szCs w:val="20"/>
-          <w:lang w:val="es-MX" w:eastAsia="es-ES"/>
-        </w:rPr>
-        <w:t>{{ FICHA }} - {{ NOMBRES }}</w:t>
+      <w:proofErr w:type="gramStart"/>
+      <w:r>
+        <w:rPr>
+          <w:rFonts w:ascii="Montserrat" w:eastAsia="Times New Roman" w:hAnsi="Montserrat" w:cs="Arial"/>
+          <w:b/>
+          <w:bCs/>
+          <w:color w:val="000000"/>
+          <w:sz w:val="20"/>
+          <w:szCs w:val="20"/>
+          <w:lang w:val="es-MX" w:eastAsia="es-ES"/>
+        </w:rPr>
+        <w:t>{{ NOMBRES</w:t>
+      </w:r>
+      <w:proofErr w:type="gramEnd"/>
+      <w:r>
+        <w:rPr>
+          <w:rFonts w:ascii="Montserrat" w:eastAsia="Times New Roman" w:hAnsi="Montserrat" w:cs="Arial"/>
+          <w:b/>
+          <w:bCs/>
+          <w:color w:val="000000"/>
+          <w:sz w:val="20"/>
+          <w:szCs w:val="20"/>
+          <w:lang w:val="es-MX" w:eastAsia="es-ES"/>
+        </w:rPr>
+        <w:t xml:space="preserve"> }}</w:t>
       </w:r>
       <w:r>
         <w:rPr>
@@ -276,7 +302,59 @@
           <w:szCs w:val="20"/>
           <w:lang w:eastAsia="es-ES"/>
         </w:rPr>
-        <w:t xml:space="preserve">, </w:t>
+        <w:t>,</w:t>
+      </w:r>
+      <w:r>
+        <w:rPr>
+          <w:rFonts w:ascii="Montserrat" w:hAnsi="Montserrat" w:cs="Arial"/>
+          <w:b/>
+          <w:bCs/>
+          <w:noProof/>
+          <w:color w:val="000000"/>
+          <w:sz w:val="20"/>
+          <w:szCs w:val="20"/>
+          <w:lang w:eastAsia="es-ES"/>
+        </w:rPr>
+        <w:t xml:space="preserve"> ficha </w:t>
+      </w:r>
+      <w:proofErr w:type="gramStart"/>
+      <w:r>
+        <w:rPr>
+          <w:rFonts w:ascii="Montserrat" w:eastAsia="Times New Roman" w:hAnsi="Montserrat" w:cs="Arial"/>
+          <w:b/>
+          <w:bCs/>
+          <w:color w:val="000000"/>
+          <w:sz w:val="20"/>
+          <w:szCs w:val="20"/>
+          <w:lang w:val="es-MX" w:eastAsia="es-ES"/>
+        </w:rPr>
+        <w:t>{{ FICHA</w:t>
+      </w:r>
+      <w:proofErr w:type="gramEnd"/>
+      <w:r>
+        <w:rPr>
+          <w:rFonts w:ascii="Montserrat" w:eastAsia="Times New Roman" w:hAnsi="Montserrat" w:cs="Arial"/>
+          <w:b/>
+          <w:bCs/>
+          <w:color w:val="000000"/>
+          <w:sz w:val="20"/>
+          <w:szCs w:val="20"/>
+          <w:lang w:val="es-MX" w:eastAsia="es-ES"/>
+        </w:rPr>
+        <w:t xml:space="preserve"> }}</w:t>
+      </w:r>
+      <w:r>
+        <w:rPr>
+          <w:rFonts w:ascii="Montserrat" w:hAnsi="Montserrat" w:cs="Arial"/>
+          <w:b/>
+          <w:bCs/>
+          <w:noProof/>
+          <w:color w:val="000000"/>
+          <w:sz w:val="20"/>
+          <w:szCs w:val="20"/>
+          <w:lang w:eastAsia="es-ES"/>
+        </w:rPr>
+        <w:t xml:space="preserve"> </w:t>
       </w:r>
       <w:r>
         <w:rPr>
@@ -288,6 +366,7 @@
         </w:rPr>
         <w:t xml:space="preserve">acepto y ratifico la finalización de mi relación laboral con Petróleos Mexicanos, al </w:t>
       </w:r>
+      <w:proofErr w:type="gramStart"/>
       <w:r>
         <w:rPr>
           <w:rFonts w:ascii="Montserrat" w:hAnsi="Montserrat" w:cs="Arial"/>
@@ -298,8 +377,9 @@
           <w:szCs w:val="20"/>
           <w:lang w:val="es-MX" w:eastAsia="es-ES"/>
         </w:rPr>
-        <w:t>{{ FECHA_ULT_DIA }}</w:t>
-      </w:r>
+        <w:t>{{ FECHA</w:t>
+      </w:r>
+      <w:proofErr w:type="gramEnd"/>
       <w:r>
         <w:rPr>
           <w:rFonts w:ascii="Montserrat" w:hAnsi="Montserrat" w:cs="Arial"/>
@@ -310,6 +390,44 @@
           <w:szCs w:val="20"/>
           <w:lang w:val="es-MX" w:eastAsia="es-ES"/>
         </w:rPr>
+        <w:t>_ULT_</w:t>
+      </w:r>
+      <w:proofErr w:type="gramStart"/>
+      <w:r>
+        <w:rPr>
+          <w:rFonts w:ascii="Montserrat" w:hAnsi="Montserrat" w:cs="Arial"/>
+          <w:b/>
+          <w:bCs/>
+          <w:color w:val="000000"/>
+          <w:sz w:val="20"/>
+          <w:szCs w:val="20"/>
+          <w:lang w:val="es-MX" w:eastAsia="es-ES"/>
+        </w:rPr>
+        <w:t>DIA }</w:t>
+      </w:r>
+      <w:proofErr w:type="gramEnd"/>
+      <w:r>
+        <w:rPr>
+          <w:rFonts w:ascii="Montserrat" w:hAnsi="Montserrat" w:cs="Arial"/>
+          <w:b/>
+          <w:bCs/>
+          <w:color w:val="000000"/>
+          <w:sz w:val="20"/>
+          <w:szCs w:val="20"/>
+          <w:lang w:val="es-MX" w:eastAsia="es-ES"/>
+        </w:rPr>
+        <w:t>}</w:t>
+      </w:r>
+      <w:r>
+        <w:rPr>
+          <w:rFonts w:ascii="Montserrat" w:hAnsi="Montserrat" w:cs="Arial"/>
+          <w:b/>
+          <w:bCs/>
+          <w:color w:val="000000"/>
+          <w:sz w:val="20"/>
+          <w:szCs w:val="20"/>
+          <w:lang w:val="es-MX" w:eastAsia="es-ES"/>
+        </w:rPr>
         <w:t xml:space="preserve"> </w:t>
       </w:r>
       <w:r>
@@ -322,18 +440,33 @@
         </w:rPr>
         <w:t xml:space="preserve">fecha en la que concluye la prestación de mis servicios, surtiendo efectos dicha terminación el </w:t>
       </w:r>
-      <w:r>
-        <w:rPr>
-          <w:rFonts w:ascii="Montserrat" w:eastAsia="Times New Roman" w:hAnsi="Montserrat" w:cs="Arial"/>
-          <w:b/>
-          <w:bCs/>
-          <w:color w:val="000000"/>
-          <w:sz w:val="20"/>
-          <w:szCs w:val="20"/>
-          <w:lang w:val="es-MX" w:eastAsia="es-ES"/>
-        </w:rPr>
-        <w:t>{{ FECHA_</w:t>
-      </w:r>
+      <w:proofErr w:type="gramStart"/>
+      <w:r>
+        <w:rPr>
+          <w:rFonts w:ascii="Montserrat" w:eastAsia="Times New Roman" w:hAnsi="Montserrat" w:cs="Arial"/>
+          <w:b/>
+          <w:bCs/>
+          <w:color w:val="000000"/>
+          <w:sz w:val="20"/>
+          <w:szCs w:val="20"/>
+          <w:lang w:val="es-MX" w:eastAsia="es-ES"/>
+        </w:rPr>
+        <w:t>{{ FECHA</w:t>
+      </w:r>
+      <w:proofErr w:type="gramEnd"/>
+      <w:r>
+        <w:rPr>
+          <w:rFonts w:ascii="Montserrat" w:eastAsia="Times New Roman" w:hAnsi="Montserrat" w:cs="Arial"/>
+          <w:b/>
+          <w:bCs/>
+          <w:color w:val="000000"/>
+          <w:sz w:val="20"/>
+          <w:szCs w:val="20"/>
+          <w:lang w:val="es-MX" w:eastAsia="es-ES"/>
+        </w:rPr>
+        <w:t>_</w:t>
+      </w:r>
+      <w:proofErr w:type="gramStart"/>
       <w:r>
         <w:rPr>
           <w:rFonts w:ascii="Montserrat" w:eastAsia="Times New Roman" w:hAnsi="Montserrat" w:cs="Arial"/>
@@ -356,7 +489,20 @@
           <w:szCs w:val="20"/>
           <w:lang w:val="es-MX" w:eastAsia="es-ES"/>
         </w:rPr>
-        <w:t xml:space="preserve"> }}</w:t>
+        <w:t xml:space="preserve"> }</w:t>
+      </w:r>
+      <w:proofErr w:type="gramEnd"/>
+      <w:r>
+        <w:rPr>
+          <w:rFonts w:ascii="Montserrat" w:eastAsia="Times New Roman" w:hAnsi="Montserrat" w:cs="Arial"/>
+          <w:b/>
+          <w:bCs/>
+          <w:color w:val="000000"/>
+          <w:sz w:val="20"/>
+          <w:szCs w:val="20"/>
+          <w:lang w:val="es-MX" w:eastAsia="es-ES"/>
+        </w:rPr>
+        <w:t>}</w:t>
       </w:r>
       <w:r>
         <w:rPr>
@@ -393,6 +539,7 @@
           <w:color w:val="000000"/>
           <w:sz w:val="20"/>
           <w:szCs w:val="20"/>
+          <w:u w:val="single"/>
           <w:lang w:eastAsia="es-ES"/>
         </w:rPr>
       </w:pPr>

</xml_diff>